<commit_message>
fix formatting in references
</commit_message>
<xml_diff>
--- a/indicators/2-5-1.docx
+++ b/indicators/2-5-1.docx
@@ -7179,15 +7179,7 @@
               <w:pStyle w:val="MText"/>
             </w:pPr>
             <w:r>
-              <w:t xml:space="preserve">Targets and Indicators for Plant Genetic Resources for Food and Agriculture, In: Report of the Fourteenth Regular Session of the Commission on Genetic Resources for Food and Agriculture, </w:t>
-            </w:r>
-          </w:p>
-          <w:p>
-            <w:pPr>
-              <w:pStyle w:val="MText"/>
-            </w:pPr>
-            <w:r>
-              <w:t>CGRFA-14/13/Report, Appendix C</w:t>
+              <w:t>Targets and Indicators for Plant Genetic Resources for Food and Agriculture, In: Report of the Fourteenth Regular Session of the Commission on Genetic Resources for Food and Agriculture, CGRFA-14/13/Report, Appendix C</w:t>
             </w:r>
             <w:r>
               <w:t xml:space="preserve"> </w:t>

</xml_diff>